<commit_message>
Edited generated classes and MMABooksContext connection string.
</commit_message>
<xml_diff>
--- a/Lab 4/MIS 442 Lab 4 - CKnittel.docx
+++ b/Lab 4/MIS 442 Lab 4 - CKnittel.docx
@@ -15,15 +15,53 @@
         <w:pStyle w:val="Heading1"/>
       </w:pPr>
       <w:r>
-        <w:t xml:space="preserve">Scaffold </w:t>
+        <w:t>Scaffold DBContext</w:t>
       </w:r>
-      <w:proofErr w:type="spellStart"/>
+    </w:p>
+    <w:p>
       <w:r>
-        <w:t>DBContext</w:t>
+        <w:t>I did not need to run the Scaffold-DBContext command again after fixing the github url, so I do not have a screenshot showing the console output of that command. However, it functioned properly, and I updated all classes to my liking.</w:t>
       </w:r>
-      <w:proofErr w:type="spellEnd"/>
     </w:p>
-    <w:p/>
+    <w:p>
+      <w:r>
+        <w:drawing>
+          <wp:inline distT="0" distB="0" distL="0" distR="0" wp14:anchorId="055DD066" wp14:editId="56E49E80">
+            <wp:extent cx="5943600" cy="3155950"/>
+            <wp:effectExtent l="0" t="0" r="0" b="6350"/>
+            <wp:docPr id="470329996" name="Picture 1" descr="A screenshot of a computer program&#10;&#10;AI-generated content may be incorrect."/>
+            <wp:cNvGraphicFramePr>
+              <a:graphicFrameLocks xmlns:a="http://schemas.openxmlformats.org/drawingml/2006/main" noChangeAspect="1"/>
+            </wp:cNvGraphicFramePr>
+            <a:graphic xmlns:a="http://schemas.openxmlformats.org/drawingml/2006/main">
+              <a:graphicData uri="http://schemas.openxmlformats.org/drawingml/2006/picture">
+                <pic:pic xmlns:pic="http://schemas.openxmlformats.org/drawingml/2006/picture">
+                  <pic:nvPicPr>
+                    <pic:cNvPr id="470329996" name="Picture 1" descr="A screenshot of a computer program&#10;&#10;AI-generated content may be incorrect."/>
+                    <pic:cNvPicPr/>
+                  </pic:nvPicPr>
+                  <pic:blipFill>
+                    <a:blip r:embed="rId4"/>
+                    <a:stretch>
+                      <a:fillRect/>
+                    </a:stretch>
+                  </pic:blipFill>
+                  <pic:spPr>
+                    <a:xfrm>
+                      <a:off x="0" y="0"/>
+                      <a:ext cx="5943600" cy="3155950"/>
+                    </a:xfrm>
+                    <a:prstGeom prst="rect">
+                      <a:avLst/>
+                    </a:prstGeom>
+                  </pic:spPr>
+                </pic:pic>
+              </a:graphicData>
+            </a:graphic>
+          </wp:inline>
+        </w:drawing>
+      </w:r>
+    </w:p>
     <w:sectPr>
       <w:pgSz w:w="12240" w:h="15840"/>
       <w:pgMar w:top="1440" w:right="1440" w:bottom="1440" w:left="1440" w:header="720" w:footer="720" w:gutter="0"/>

</xml_diff>

<commit_message>
Completed Customer Query unit tests.
</commit_message>
<xml_diff>
--- a/Lab 4/MIS 442 Lab 4 - CKnittel.docx
+++ b/Lab 4/MIS 442 Lab 4 - CKnittel.docx
@@ -11,25 +11,21 @@
       </w:r>
     </w:p>
     <w:p>
-      <w:pPr>
-        <w:pStyle w:val="Heading1"/>
-      </w:pPr>
       <w:r>
-        <w:t>Scaffold DBContext</w:t>
+        <w:rPr>
+          <w:rFonts w:asciiTheme="majorHAnsi" w:eastAsiaTheme="majorEastAsia" w:hAnsiTheme="majorHAnsi" w:cstheme="majorBidi"/>
+          <w:color w:val="0F4761" w:themeColor="accent1" w:themeShade="BF"/>
+          <w:sz w:val="40"/>
+          <w:szCs w:val="40"/>
+        </w:rPr>
+        <w:t xml:space="preserve">Generate Classes using Entity Framework </w:t>
       </w:r>
-    </w:p>
-    <w:p>
-      <w:r>
-        <w:t>I did not need to run the Scaffold-DBContext command again after fixing the github url, so I do not have a screenshot showing the console output of that command. However, it functioned properly, and I updated all classes to my liking.</w:t>
-      </w:r>
-    </w:p>
-    <w:p>
       <w:r>
         <w:drawing>
-          <wp:inline distT="0" distB="0" distL="0" distR="0" wp14:anchorId="055DD066" wp14:editId="56E49E80">
-            <wp:extent cx="5943600" cy="3155950"/>
-            <wp:effectExtent l="0" t="0" r="0" b="6350"/>
-            <wp:docPr id="470329996" name="Picture 1" descr="A screenshot of a computer program&#10;&#10;AI-generated content may be incorrect."/>
+          <wp:inline distT="0" distB="0" distL="0" distR="0" wp14:anchorId="0498EB17" wp14:editId="674723AC">
+            <wp:extent cx="5943600" cy="3168650"/>
+            <wp:effectExtent l="0" t="0" r="0" b="0"/>
+            <wp:docPr id="1830520636" name="Picture 1" descr="A screenshot of a computer program&#10;&#10;AI-generated content may be incorrect."/>
             <wp:cNvGraphicFramePr>
               <a:graphicFrameLocks xmlns:a="http://schemas.openxmlformats.org/drawingml/2006/main" noChangeAspect="1"/>
             </wp:cNvGraphicFramePr>
@@ -37,7 +33,7 @@
               <a:graphicData uri="http://schemas.openxmlformats.org/drawingml/2006/picture">
                 <pic:pic xmlns:pic="http://schemas.openxmlformats.org/drawingml/2006/picture">
                   <pic:nvPicPr>
-                    <pic:cNvPr id="470329996" name="Picture 1" descr="A screenshot of a computer program&#10;&#10;AI-generated content may be incorrect."/>
+                    <pic:cNvPr id="1830520636" name="Picture 1" descr="A screenshot of a computer program&#10;&#10;AI-generated content may be incorrect."/>
                     <pic:cNvPicPr/>
                   </pic:nvPicPr>
                   <pic:blipFill>
@@ -49,7 +45,63 @@
                   <pic:spPr>
                     <a:xfrm>
                       <a:off x="0" y="0"/>
-                      <a:ext cx="5943600" cy="3155950"/>
+                      <a:ext cx="5943600" cy="3168650"/>
+                    </a:xfrm>
+                    <a:prstGeom prst="rect">
+                      <a:avLst/>
+                    </a:prstGeom>
+                  </pic:spPr>
+                </pic:pic>
+              </a:graphicData>
+            </a:graphic>
+          </wp:inline>
+        </w:drawing>
+      </w:r>
+    </w:p>
+    <w:p>
+      <w:pPr>
+        <w:pStyle w:val="Heading1"/>
+      </w:pPr>
+      <w:r>
+        <w:lastRenderedPageBreak/>
+        <w:t>LINQ to Entities</w:t>
+      </w:r>
+    </w:p>
+    <w:p>
+      <w:pPr>
+        <w:pStyle w:val="Heading2"/>
+      </w:pPr>
+      <w:r>
+        <w:t>Customer</w:t>
+      </w:r>
+    </w:p>
+    <w:p>
+      <w:r>
+        <w:drawing>
+          <wp:inline distT="0" distB="0" distL="0" distR="0" wp14:anchorId="4974C830" wp14:editId="4EA98968">
+            <wp:extent cx="5943600" cy="3162300"/>
+            <wp:effectExtent l="0" t="0" r="0" b="0"/>
+            <wp:docPr id="663401932" name="Picture 1" descr="A computer screen shot of a program code&#10;&#10;AI-generated content may be incorrect."/>
+            <wp:cNvGraphicFramePr>
+              <a:graphicFrameLocks xmlns:a="http://schemas.openxmlformats.org/drawingml/2006/main" noChangeAspect="1"/>
+            </wp:cNvGraphicFramePr>
+            <a:graphic xmlns:a="http://schemas.openxmlformats.org/drawingml/2006/main">
+              <a:graphicData uri="http://schemas.openxmlformats.org/drawingml/2006/picture">
+                <pic:pic xmlns:pic="http://schemas.openxmlformats.org/drawingml/2006/picture">
+                  <pic:nvPicPr>
+                    <pic:cNvPr id="663401932" name="Picture 1" descr="A computer screen shot of a program code&#10;&#10;AI-generated content may be incorrect."/>
+                    <pic:cNvPicPr/>
+                  </pic:nvPicPr>
+                  <pic:blipFill>
+                    <a:blip r:embed="rId5"/>
+                    <a:stretch>
+                      <a:fillRect/>
+                    </a:stretch>
+                  </pic:blipFill>
+                  <pic:spPr>
+                    <a:xfrm>
+                      <a:off x="0" y="0"/>
+                      <a:ext cx="5943600" cy="3162300"/>
                     </a:xfrm>
                     <a:prstGeom prst="rect">
                       <a:avLst/>
@@ -500,7 +552,6 @@
     <w:next w:val="Normal"/>
     <w:link w:val="Heading2Char"/>
     <w:uiPriority w:val="9"/>
-    <w:semiHidden/>
     <w:unhideWhenUsed/>
     <w:qFormat/>
     <w:rsid w:val="00117569"/>
@@ -717,7 +768,6 @@
     <w:basedOn w:val="DefaultParagraphFont"/>
     <w:link w:val="Heading2"/>
     <w:uiPriority w:val="9"/>
-    <w:semiHidden/>
     <w:rsid w:val="00117569"/>
     <w:rPr>
       <w:rFonts w:asciiTheme="majorHAnsi" w:eastAsiaTheme="majorEastAsia" w:hAnsiTheme="majorHAnsi" w:cstheme="majorBidi"/>

</xml_diff>

<commit_message>
Completed Product Query Unit tests.
</commit_message>
<xml_diff>
--- a/Lab 4/MIS 442 Lab 4 - CKnittel.docx
+++ b/Lab 4/MIS 442 Lab 4 - CKnittel.docx
@@ -102,6 +102,53 @@
                     <a:xfrm>
                       <a:off x="0" y="0"/>
                       <a:ext cx="5943600" cy="3162300"/>
+                    </a:xfrm>
+                    <a:prstGeom prst="rect">
+                      <a:avLst/>
+                    </a:prstGeom>
+                  </pic:spPr>
+                </pic:pic>
+              </a:graphicData>
+            </a:graphic>
+          </wp:inline>
+        </w:drawing>
+      </w:r>
+    </w:p>
+    <w:p>
+      <w:pPr>
+        <w:pStyle w:val="Heading2"/>
+      </w:pPr>
+      <w:r>
+        <w:t>Products</w:t>
+      </w:r>
+    </w:p>
+    <w:p>
+      <w:r>
+        <w:drawing>
+          <wp:inline distT="0" distB="0" distL="0" distR="0" wp14:anchorId="688006F8" wp14:editId="614A7A56">
+            <wp:extent cx="5943600" cy="3155950"/>
+            <wp:effectExtent l="0" t="0" r="0" b="6350"/>
+            <wp:docPr id="480833454" name="Picture 1" descr="A computer screen shot of text&#10;&#10;AI-generated content may be incorrect."/>
+            <wp:cNvGraphicFramePr>
+              <a:graphicFrameLocks xmlns:a="http://schemas.openxmlformats.org/drawingml/2006/main" noChangeAspect="1"/>
+            </wp:cNvGraphicFramePr>
+            <a:graphic xmlns:a="http://schemas.openxmlformats.org/drawingml/2006/main">
+              <a:graphicData uri="http://schemas.openxmlformats.org/drawingml/2006/picture">
+                <pic:pic xmlns:pic="http://schemas.openxmlformats.org/drawingml/2006/picture">
+                  <pic:nvPicPr>
+                    <pic:cNvPr id="480833454" name="Picture 1" descr="A computer screen shot of text&#10;&#10;AI-generated content may be incorrect."/>
+                    <pic:cNvPicPr/>
+                  </pic:nvPicPr>
+                  <pic:blipFill>
+                    <a:blip r:embed="rId6"/>
+                    <a:stretch>
+                      <a:fillRect/>
+                    </a:stretch>
+                  </pic:blipFill>
+                  <pic:spPr>
+                    <a:xfrm>
+                      <a:off x="0" y="0"/>
+                      <a:ext cx="5943600" cy="3155950"/>
                     </a:xfrm>
                     <a:prstGeom prst="rect">
                       <a:avLst/>

</xml_diff>

<commit_message>
Tested Customer CUD operations.
</commit_message>
<xml_diff>
--- a/Lab 4/MIS 442 Lab 4 - CKnittel.docx
+++ b/Lab 4/MIS 442 Lab 4 - CKnittel.docx
@@ -21,6 +21,9 @@
         <w:t xml:space="preserve">Generate Classes using Entity Framework </w:t>
       </w:r>
       <w:r>
+        <w:rPr>
+          <w:noProof/>
+        </w:rPr>
         <w:drawing>
           <wp:inline distT="0" distB="0" distL="0" distR="0" wp14:anchorId="0498EB17" wp14:editId="674723AC">
             <wp:extent cx="5943600" cy="3168650"/>
@@ -77,6 +80,9 @@
     </w:p>
     <w:p>
       <w:r>
+        <w:rPr>
+          <w:noProof/>
+        </w:rPr>
         <w:drawing>
           <wp:inline distT="0" distB="0" distL="0" distR="0" wp14:anchorId="4974C830" wp14:editId="4EA98968">
             <wp:extent cx="5943600" cy="3162300"/>
@@ -124,6 +130,9 @@
     </w:p>
     <w:p>
       <w:r>
+        <w:rPr>
+          <w:noProof/>
+        </w:rPr>
         <w:drawing>
           <wp:inline distT="0" distB="0" distL="0" distR="0" wp14:anchorId="688006F8" wp14:editId="614A7A56">
             <wp:extent cx="5943600" cy="3155950"/>
@@ -149,6 +158,62 @@
                     <a:xfrm>
                       <a:off x="0" y="0"/>
                       <a:ext cx="5943600" cy="3155950"/>
+                    </a:xfrm>
+                    <a:prstGeom prst="rect">
+                      <a:avLst/>
+                    </a:prstGeom>
+                  </pic:spPr>
+                </pic:pic>
+              </a:graphicData>
+            </a:graphic>
+          </wp:inline>
+        </w:drawing>
+      </w:r>
+    </w:p>
+    <w:p>
+      <w:pPr>
+        <w:pStyle w:val="Heading1"/>
+      </w:pPr>
+      <w:r>
+        <w:lastRenderedPageBreak/>
+        <w:t>C(not R)UD Operations</w:t>
+      </w:r>
+    </w:p>
+    <w:p>
+      <w:pPr>
+        <w:pStyle w:val="Heading2"/>
+      </w:pPr>
+      <w:r>
+        <w:t>Customer</w:t>
+      </w:r>
+    </w:p>
+    <w:p>
+      <w:r>
+        <w:drawing>
+          <wp:inline distT="0" distB="0" distL="0" distR="0" wp14:anchorId="5E7C8E70" wp14:editId="6F63358C">
+            <wp:extent cx="5943600" cy="3168650"/>
+            <wp:effectExtent l="0" t="0" r="0" b="0"/>
+            <wp:docPr id="397083887" name="Picture 1"/>
+            <wp:cNvGraphicFramePr>
+              <a:graphicFrameLocks xmlns:a="http://schemas.openxmlformats.org/drawingml/2006/main" noChangeAspect="1"/>
+            </wp:cNvGraphicFramePr>
+            <a:graphic xmlns:a="http://schemas.openxmlformats.org/drawingml/2006/main">
+              <a:graphicData uri="http://schemas.openxmlformats.org/drawingml/2006/picture">
+                <pic:pic xmlns:pic="http://schemas.openxmlformats.org/drawingml/2006/picture">
+                  <pic:nvPicPr>
+                    <pic:cNvPr id="397083887" name=""/>
+                    <pic:cNvPicPr/>
+                  </pic:nvPicPr>
+                  <pic:blipFill>
+                    <a:blip r:embed="rId7"/>
+                    <a:stretch>
+                      <a:fillRect/>
+                    </a:stretch>
+                  </pic:blipFill>
+                  <pic:spPr>
+                    <a:xfrm>
+                      <a:off x="0" y="0"/>
+                      <a:ext cx="5943600" cy="3168650"/>
                     </a:xfrm>
                     <a:prstGeom prst="rect">
                       <a:avLst/>

</xml_diff>

<commit_message>
Tested CUD operations in Products.
</commit_message>
<xml_diff>
--- a/Lab 4/MIS 442 Lab 4 - CKnittel.docx
+++ b/Lab 4/MIS 442 Lab 4 - CKnittel.docx
@@ -190,10 +190,10 @@
     <w:p>
       <w:r>
         <w:drawing>
-          <wp:inline distT="0" distB="0" distL="0" distR="0" wp14:anchorId="5E7C8E70" wp14:editId="6F63358C">
+          <wp:inline distT="0" distB="0" distL="0" distR="0" wp14:anchorId="5E7C8E70" wp14:editId="317AF996">
             <wp:extent cx="5943600" cy="3168650"/>
             <wp:effectExtent l="0" t="0" r="0" b="0"/>
-            <wp:docPr id="397083887" name="Picture 1"/>
+            <wp:docPr id="397083887" name="Picture 1" descr="A screen shot of a computer program&#10;&#10;AI-generated content may be incorrect."/>
             <wp:cNvGraphicFramePr>
               <a:graphicFrameLocks xmlns:a="http://schemas.openxmlformats.org/drawingml/2006/main" noChangeAspect="1"/>
             </wp:cNvGraphicFramePr>
@@ -201,7 +201,7 @@
               <a:graphicData uri="http://schemas.openxmlformats.org/drawingml/2006/picture">
                 <pic:pic xmlns:pic="http://schemas.openxmlformats.org/drawingml/2006/picture">
                   <pic:nvPicPr>
-                    <pic:cNvPr id="397083887" name=""/>
+                    <pic:cNvPr id="397083887" name="Picture 1" descr="A screen shot of a computer program&#10;&#10;AI-generated content may be incorrect."/>
                     <pic:cNvPicPr/>
                   </pic:nvPicPr>
                   <pic:blipFill>
@@ -214,6 +214,53 @@
                     <a:xfrm>
                       <a:off x="0" y="0"/>
                       <a:ext cx="5943600" cy="3168650"/>
+                    </a:xfrm>
+                    <a:prstGeom prst="rect">
+                      <a:avLst/>
+                    </a:prstGeom>
+                  </pic:spPr>
+                </pic:pic>
+              </a:graphicData>
+            </a:graphic>
+          </wp:inline>
+        </w:drawing>
+      </w:r>
+    </w:p>
+    <w:p>
+      <w:pPr>
+        <w:pStyle w:val="Heading2"/>
+      </w:pPr>
+      <w:r>
+        <w:t>Product</w:t>
+      </w:r>
+    </w:p>
+    <w:p>
+      <w:r>
+        <w:drawing>
+          <wp:inline distT="0" distB="0" distL="0" distR="0" wp14:anchorId="7F0A031D" wp14:editId="772D3B49">
+            <wp:extent cx="5943600" cy="3171825"/>
+            <wp:effectExtent l="0" t="0" r="0" b="9525"/>
+            <wp:docPr id="965111982" name="Picture 1" descr="A computer screen shot of a program&#10;&#10;AI-generated content may be incorrect."/>
+            <wp:cNvGraphicFramePr>
+              <a:graphicFrameLocks xmlns:a="http://schemas.openxmlformats.org/drawingml/2006/main" noChangeAspect="1"/>
+            </wp:cNvGraphicFramePr>
+            <a:graphic xmlns:a="http://schemas.openxmlformats.org/drawingml/2006/main">
+              <a:graphicData uri="http://schemas.openxmlformats.org/drawingml/2006/picture">
+                <pic:pic xmlns:pic="http://schemas.openxmlformats.org/drawingml/2006/picture">
+                  <pic:nvPicPr>
+                    <pic:cNvPr id="965111982" name="Picture 1" descr="A computer screen shot of a program&#10;&#10;AI-generated content may be incorrect."/>
+                    <pic:cNvPicPr/>
+                  </pic:nvPicPr>
+                  <pic:blipFill>
+                    <a:blip r:embed="rId8"/>
+                    <a:stretch>
+                      <a:fillRect/>
+                    </a:stretch>
+                  </pic:blipFill>
+                  <pic:spPr>
+                    <a:xfrm>
+                      <a:off x="0" y="0"/>
+                      <a:ext cx="5943600" cy="3171825"/>
                     </a:xfrm>
                     <a:prstGeom prst="rect">
                       <a:avLst/>

</xml_diff>